<commit_message>
Further work on the state diagrams and state descriptions Added interface control document -- physical interfaces only for now
</commit_message>
<xml_diff>
--- a/doc/systems/HackerboatArduinoStateDescription.docx
+++ b/doc/systems/HackerboatArduinoStateDescription.docx
@@ -6,13 +6,8 @@
       <w:pPr>
         <w:pStyle w:val="Title"/>
       </w:pPr>
-      <w:proofErr w:type="spellStart"/>
-      <w:r>
-        <w:t>Hackerboat</w:t>
-      </w:r>
-      <w:proofErr w:type="spellEnd"/>
-      <w:r>
-        <w:t xml:space="preserve"> Arduino State Description</w:t>
+      <w:r>
+        <w:t>Hackerboat Arduino State Description</w:t>
       </w:r>
     </w:p>
     <w:p>
@@ -336,28 +331,12 @@
         </w:numPr>
       </w:pPr>
       <w:r>
-        <w:t xml:space="preserve">Check that the </w:t>
-      </w:r>
-      <w:proofErr w:type="spellStart"/>
-      <w:r>
-        <w:t>beaglebone</w:t>
-      </w:r>
-      <w:proofErr w:type="spellEnd"/>
-      <w:r>
-        <w:t xml:space="preserve"> is transmitting</w:t>
-      </w:r>
-    </w:p>
-    <w:p>
-      <w:r>
-        <w:t xml:space="preserve">If the test is successful, the Arduino transitions into the </w:t>
-      </w:r>
-      <w:proofErr w:type="gramStart"/>
-      <w:r>
-        <w:t>Disarmed</w:t>
-      </w:r>
-      <w:proofErr w:type="gramEnd"/>
-      <w:r>
-        <w:t xml:space="preserve"> state. Otherwise, it transitions into the Fault state. </w:t>
+        <w:t>Check that the beaglebone is transmitting</w:t>
+      </w:r>
+    </w:p>
+    <w:p>
+      <w:r>
+        <w:t xml:space="preserve">If the test is successful, the Arduino transitions into the Disarmed state. Otherwise, it transitions into the Fault state. </w:t>
       </w:r>
     </w:p>
     <w:p>
@@ -436,7 +415,7 @@
           </w:tcPr>
           <w:p>
             <w:r>
-              <w:t>Flashing Amber</w:t>
+              <w:t>Flashing Blue</w:t>
             </w:r>
           </w:p>
         </w:tc>
@@ -480,18 +459,17 @@
           </w:tcPr>
           <w:p>
             <w:r>
-              <w:t>On</w:t>
+              <w:t>Off</w:t>
             </w:r>
           </w:p>
         </w:tc>
       </w:tr>
     </w:tbl>
-    <w:p>
-      <w:pPr>
-        <w:pStyle w:val="Heading1"/>
-      </w:pPr>
-      <w:bookmarkStart w:id="0" w:name="_GoBack"/>
-      <w:bookmarkEnd w:id="0"/>
+    <w:p/>
+    <w:p>
+      <w:r>
+        <w:t xml:space="preserve">This is the wait state with the physical enable switch in the ‘off’ position. Turning off the enable switches returns the control system to this state. Turning the enable switches on transitions to the Halt state. </w:t>
+      </w:r>
     </w:p>
     <w:p>
       <w:pPr>
@@ -581,6 +559,7 @@
           </w:tcPr>
           <w:p>
             <w:r>
+              <w:lastRenderedPageBreak/>
               <w:t>Motor</w:t>
             </w:r>
           </w:p>
@@ -622,7 +601,13 @@
     <w:p/>
     <w:p>
       <w:r>
-        <w:t xml:space="preserve">This is the inactive waiting state. The </w:t>
+        <w:t>This is the armed wait state.</w:t>
+      </w:r>
+      <w:r>
+        <w:t xml:space="preserve"> The Arduino will transition to the Steering state upon command from </w:t>
+      </w:r>
+      <w:r>
+        <w:t xml:space="preserve">the Beaglebone. If the physical enable switch is turned off, it will return to the Disarmed state. </w:t>
       </w:r>
     </w:p>
     <w:p>
@@ -632,6 +617,136 @@
       <w:r>
         <w:t>Steering</w:t>
       </w:r>
+      <w:r>
+        <w:t xml:space="preserve"> </w:t>
+      </w:r>
+    </w:p>
+    <w:tbl>
+      <w:tblPr>
+        <w:tblStyle w:val="TableGrid"/>
+        <w:tblW w:w="0" w:type="auto"/>
+        <w:tblLook w:val="04A0" w:firstRow="1" w:lastRow="0" w:firstColumn="1" w:lastColumn="0" w:noHBand="0" w:noVBand="1"/>
+      </w:tblPr>
+      <w:tblGrid>
+        <w:gridCol w:w="4675"/>
+        <w:gridCol w:w="4675"/>
+      </w:tblGrid>
+      <w:tr>
+        <w:tc>
+          <w:tcPr>
+            <w:tcW w:w="4675" w:type="dxa"/>
+          </w:tcPr>
+          <w:p>
+            <w:pPr>
+              <w:rPr>
+                <w:b/>
+              </w:rPr>
+            </w:pPr>
+            <w:r>
+              <w:rPr>
+                <w:b/>
+              </w:rPr>
+              <w:t>System</w:t>
+            </w:r>
+          </w:p>
+        </w:tc>
+        <w:tc>
+          <w:tcPr>
+            <w:tcW w:w="4675" w:type="dxa"/>
+          </w:tcPr>
+          <w:p>
+            <w:pPr>
+              <w:rPr>
+                <w:b/>
+              </w:rPr>
+            </w:pPr>
+            <w:r>
+              <w:rPr>
+                <w:b/>
+              </w:rPr>
+              <w:t>State</w:t>
+            </w:r>
+          </w:p>
+        </w:tc>
+      </w:tr>
+      <w:tr>
+        <w:tc>
+          <w:tcPr>
+            <w:tcW w:w="4675" w:type="dxa"/>
+          </w:tcPr>
+          <w:p>
+            <w:r>
+              <w:t>Indicator Lights</w:t>
+            </w:r>
+          </w:p>
+        </w:tc>
+        <w:tc>
+          <w:tcPr>
+            <w:tcW w:w="4675" w:type="dxa"/>
+          </w:tcPr>
+          <w:p>
+            <w:r>
+              <w:t xml:space="preserve">Solid </w:t>
+            </w:r>
+            <w:r>
+              <w:t>Green</w:t>
+            </w:r>
+          </w:p>
+        </w:tc>
+      </w:tr>
+      <w:tr>
+        <w:tc>
+          <w:tcPr>
+            <w:tcW w:w="4675" w:type="dxa"/>
+          </w:tcPr>
+          <w:p>
+            <w:r>
+              <w:t>Motor</w:t>
+            </w:r>
+          </w:p>
+        </w:tc>
+        <w:tc>
+          <w:tcPr>
+            <w:tcW w:w="4675" w:type="dxa"/>
+          </w:tcPr>
+          <w:p>
+            <w:r>
+              <w:t>On</w:t>
+            </w:r>
+          </w:p>
+        </w:tc>
+      </w:tr>
+      <w:tr>
+        <w:tc>
+          <w:tcPr>
+            <w:tcW w:w="4675" w:type="dxa"/>
+          </w:tcPr>
+          <w:p>
+            <w:r>
+              <w:t>Steering</w:t>
+            </w:r>
+          </w:p>
+        </w:tc>
+        <w:tc>
+          <w:tcPr>
+            <w:tcW w:w="4675" w:type="dxa"/>
+          </w:tcPr>
+          <w:p>
+            <w:r>
+              <w:t>On</w:t>
+            </w:r>
+          </w:p>
+        </w:tc>
+      </w:tr>
+    </w:tbl>
+    <w:p/>
+    <w:p>
+      <w:r>
+        <w:t>This is the normal operational mode of the system. In this state, it accepts course and throttle commands from the Beaglebone. It also monitors the battery voltage and the presenc</w:t>
+      </w:r>
+      <w:r>
+        <w:t xml:space="preserve">e of signal from the Beaglebone as well as the motor current, charge current, and main battery current. </w:t>
+      </w:r>
     </w:p>
     <w:p>
       <w:pPr>
@@ -640,6 +755,136 @@
       <w:r>
         <w:t>Low Battery</w:t>
       </w:r>
+      <w:r>
+        <w:t xml:space="preserve"> </w:t>
+      </w:r>
+    </w:p>
+    <w:tbl>
+      <w:tblPr>
+        <w:tblStyle w:val="TableGrid"/>
+        <w:tblW w:w="0" w:type="auto"/>
+        <w:tblLook w:val="04A0" w:firstRow="1" w:lastRow="0" w:firstColumn="1" w:lastColumn="0" w:noHBand="0" w:noVBand="1"/>
+      </w:tblPr>
+      <w:tblGrid>
+        <w:gridCol w:w="4675"/>
+        <w:gridCol w:w="4675"/>
+      </w:tblGrid>
+      <w:tr>
+        <w:tc>
+          <w:tcPr>
+            <w:tcW w:w="4675" w:type="dxa"/>
+          </w:tcPr>
+          <w:p>
+            <w:pPr>
+              <w:rPr>
+                <w:b/>
+              </w:rPr>
+            </w:pPr>
+            <w:r>
+              <w:rPr>
+                <w:b/>
+              </w:rPr>
+              <w:t>System</w:t>
+            </w:r>
+          </w:p>
+        </w:tc>
+        <w:tc>
+          <w:tcPr>
+            <w:tcW w:w="4675" w:type="dxa"/>
+          </w:tcPr>
+          <w:p>
+            <w:pPr>
+              <w:rPr>
+                <w:b/>
+              </w:rPr>
+            </w:pPr>
+            <w:r>
+              <w:rPr>
+                <w:b/>
+              </w:rPr>
+              <w:t>State</w:t>
+            </w:r>
+          </w:p>
+        </w:tc>
+      </w:tr>
+      <w:tr>
+        <w:tc>
+          <w:tcPr>
+            <w:tcW w:w="4675" w:type="dxa"/>
+          </w:tcPr>
+          <w:p>
+            <w:r>
+              <w:t>Indicator Lights</w:t>
+            </w:r>
+          </w:p>
+        </w:tc>
+        <w:tc>
+          <w:tcPr>
+            <w:tcW w:w="4675" w:type="dxa"/>
+          </w:tcPr>
+          <w:p>
+            <w:r>
+              <w:t xml:space="preserve">Flashing </w:t>
+            </w:r>
+            <w:r>
+              <w:t>Alternating Green and Yellow</w:t>
+            </w:r>
+          </w:p>
+        </w:tc>
+      </w:tr>
+      <w:tr>
+        <w:tc>
+          <w:tcPr>
+            <w:tcW w:w="4675" w:type="dxa"/>
+          </w:tcPr>
+          <w:p>
+            <w:r>
+              <w:t>Motor</w:t>
+            </w:r>
+          </w:p>
+        </w:tc>
+        <w:tc>
+          <w:tcPr>
+            <w:tcW w:w="4675" w:type="dxa"/>
+          </w:tcPr>
+          <w:p>
+            <w:r>
+              <w:t>Off</w:t>
+            </w:r>
+          </w:p>
+        </w:tc>
+      </w:tr>
+      <w:tr>
+        <w:tc>
+          <w:tcPr>
+            <w:tcW w:w="4675" w:type="dxa"/>
+          </w:tcPr>
+          <w:p>
+            <w:r>
+              <w:t>Steering</w:t>
+            </w:r>
+          </w:p>
+        </w:tc>
+        <w:tc>
+          <w:tcPr>
+            <w:tcW w:w="4675" w:type="dxa"/>
+          </w:tcPr>
+          <w:p>
+            <w:r>
+              <w:t>Off</w:t>
+            </w:r>
+          </w:p>
+        </w:tc>
+      </w:tr>
+    </w:tbl>
+    <w:p/>
+    <w:p>
+      <w:r>
+        <w:t xml:space="preserve">When the battery voltage drops below the lower threshold, the Arduino enters this state. It turns off the propulsion system but leaves the radio on. </w:t>
+      </w:r>
+      <w:r>
+        <w:t xml:space="preserve">When the battery voltage rises above the upper threshold, it returns to its previous state. </w:t>
+      </w:r>
     </w:p>
     <w:p>
       <w:pPr>
@@ -648,6 +893,136 @@
       <w:r>
         <w:t>Fault</w:t>
       </w:r>
+      <w:r>
+        <w:t xml:space="preserve"> </w:t>
+      </w:r>
+    </w:p>
+    <w:tbl>
+      <w:tblPr>
+        <w:tblStyle w:val="TableGrid"/>
+        <w:tblW w:w="0" w:type="auto"/>
+        <w:tblLook w:val="04A0" w:firstRow="1" w:lastRow="0" w:firstColumn="1" w:lastColumn="0" w:noHBand="0" w:noVBand="1"/>
+      </w:tblPr>
+      <w:tblGrid>
+        <w:gridCol w:w="4675"/>
+        <w:gridCol w:w="4675"/>
+      </w:tblGrid>
+      <w:tr>
+        <w:tc>
+          <w:tcPr>
+            <w:tcW w:w="4675" w:type="dxa"/>
+          </w:tcPr>
+          <w:p>
+            <w:pPr>
+              <w:rPr>
+                <w:b/>
+              </w:rPr>
+            </w:pPr>
+            <w:r>
+              <w:rPr>
+                <w:b/>
+              </w:rPr>
+              <w:t>System</w:t>
+            </w:r>
+          </w:p>
+        </w:tc>
+        <w:tc>
+          <w:tcPr>
+            <w:tcW w:w="4675" w:type="dxa"/>
+          </w:tcPr>
+          <w:p>
+            <w:pPr>
+              <w:rPr>
+                <w:b/>
+              </w:rPr>
+            </w:pPr>
+            <w:r>
+              <w:rPr>
+                <w:b/>
+              </w:rPr>
+              <w:t>State</w:t>
+            </w:r>
+          </w:p>
+        </w:tc>
+      </w:tr>
+      <w:tr>
+        <w:tc>
+          <w:tcPr>
+            <w:tcW w:w="4675" w:type="dxa"/>
+          </w:tcPr>
+          <w:p>
+            <w:r>
+              <w:t>Indicator Lights</w:t>
+            </w:r>
+          </w:p>
+        </w:tc>
+        <w:tc>
+          <w:tcPr>
+            <w:tcW w:w="4675" w:type="dxa"/>
+          </w:tcPr>
+          <w:p>
+            <w:r>
+              <w:t>Solid Red</w:t>
+            </w:r>
+          </w:p>
+        </w:tc>
+      </w:tr>
+      <w:tr>
+        <w:tc>
+          <w:tcPr>
+            <w:tcW w:w="4675" w:type="dxa"/>
+          </w:tcPr>
+          <w:p>
+            <w:r>
+              <w:t>Motor</w:t>
+            </w:r>
+          </w:p>
+        </w:tc>
+        <w:tc>
+          <w:tcPr>
+            <w:tcW w:w="4675" w:type="dxa"/>
+          </w:tcPr>
+          <w:p>
+            <w:r>
+              <w:t>Off</w:t>
+            </w:r>
+          </w:p>
+        </w:tc>
+      </w:tr>
+      <w:tr>
+        <w:tc>
+          <w:tcPr>
+            <w:tcW w:w="4675" w:type="dxa"/>
+          </w:tcPr>
+          <w:p>
+            <w:r>
+              <w:t>Steering</w:t>
+            </w:r>
+          </w:p>
+        </w:tc>
+        <w:tc>
+          <w:tcPr>
+            <w:tcW w:w="4675" w:type="dxa"/>
+          </w:tcPr>
+          <w:p>
+            <w:r>
+              <w:t>Off</w:t>
+            </w:r>
+          </w:p>
+        </w:tc>
+      </w:tr>
+    </w:tbl>
+    <w:p/>
+    <w:p>
+      <w:r>
+        <w:t xml:space="preserve">If any part of the initial test fails, </w:t>
+      </w:r>
+      <w:r>
+        <w:t xml:space="preserve">the Arduino enters this state. </w:t>
+      </w:r>
+      <w:r>
+        <w:t xml:space="preserve">It will leave this state if the Beaglebone commands it to repeats its startup test. </w:t>
+      </w:r>
     </w:p>
     <w:p>
       <w:pPr>
@@ -656,7 +1031,135 @@
       <w:r>
         <w:t>Panic</w:t>
       </w:r>
-    </w:p>
+      <w:r>
+        <w:t xml:space="preserve"> </w:t>
+      </w:r>
+    </w:p>
+    <w:tbl>
+      <w:tblPr>
+        <w:tblStyle w:val="TableGrid"/>
+        <w:tblW w:w="0" w:type="auto"/>
+        <w:tblLook w:val="04A0" w:firstRow="1" w:lastRow="0" w:firstColumn="1" w:lastColumn="0" w:noHBand="0" w:noVBand="1"/>
+      </w:tblPr>
+      <w:tblGrid>
+        <w:gridCol w:w="4675"/>
+        <w:gridCol w:w="4675"/>
+      </w:tblGrid>
+      <w:tr>
+        <w:tc>
+          <w:tcPr>
+            <w:tcW w:w="4675" w:type="dxa"/>
+          </w:tcPr>
+          <w:p>
+            <w:pPr>
+              <w:rPr>
+                <w:b/>
+              </w:rPr>
+            </w:pPr>
+            <w:r>
+              <w:rPr>
+                <w:b/>
+              </w:rPr>
+              <w:t>System</w:t>
+            </w:r>
+          </w:p>
+        </w:tc>
+        <w:tc>
+          <w:tcPr>
+            <w:tcW w:w="4675" w:type="dxa"/>
+          </w:tcPr>
+          <w:p>
+            <w:pPr>
+              <w:rPr>
+                <w:b/>
+              </w:rPr>
+            </w:pPr>
+            <w:r>
+              <w:rPr>
+                <w:b/>
+              </w:rPr>
+              <w:t>State</w:t>
+            </w:r>
+          </w:p>
+        </w:tc>
+      </w:tr>
+      <w:tr>
+        <w:tc>
+          <w:tcPr>
+            <w:tcW w:w="4675" w:type="dxa"/>
+          </w:tcPr>
+          <w:p>
+            <w:r>
+              <w:t>Indicator Lights</w:t>
+            </w:r>
+          </w:p>
+        </w:tc>
+        <w:tc>
+          <w:tcPr>
+            <w:tcW w:w="4675" w:type="dxa"/>
+          </w:tcPr>
+          <w:p>
+            <w:r>
+              <w:t>Flashing Red</w:t>
+            </w:r>
+          </w:p>
+        </w:tc>
+      </w:tr>
+      <w:tr>
+        <w:tc>
+          <w:tcPr>
+            <w:tcW w:w="4675" w:type="dxa"/>
+          </w:tcPr>
+          <w:p>
+            <w:r>
+              <w:t>Motor</w:t>
+            </w:r>
+          </w:p>
+        </w:tc>
+        <w:tc>
+          <w:tcPr>
+            <w:tcW w:w="4675" w:type="dxa"/>
+          </w:tcPr>
+          <w:p>
+            <w:r>
+              <w:t>On</w:t>
+            </w:r>
+          </w:p>
+        </w:tc>
+      </w:tr>
+      <w:tr>
+        <w:tc>
+          <w:tcPr>
+            <w:tcW w:w="4675" w:type="dxa"/>
+          </w:tcPr>
+          <w:p>
+            <w:r>
+              <w:t>Steering</w:t>
+            </w:r>
+          </w:p>
+        </w:tc>
+        <w:tc>
+          <w:tcPr>
+            <w:tcW w:w="4675" w:type="dxa"/>
+          </w:tcPr>
+          <w:p>
+            <w:r>
+              <w:t>On</w:t>
+            </w:r>
+          </w:p>
+        </w:tc>
+      </w:tr>
+    </w:tbl>
+    <w:p/>
+    <w:p>
+      <w:r>
+        <w:lastRenderedPageBreak/>
+        <w:t xml:space="preserve">If the Arduino loses connection with the Beaglebone, it enters this state. It will then steer a pre-determined course and speed until the Beaglebone returns or it is deactivated by turning the physical enable switch off. </w:t>
+      </w:r>
+      <w:bookmarkStart w:id="0" w:name="_GoBack"/>
+      <w:bookmarkEnd w:id="0"/>
+    </w:p>
+    <w:p/>
     <w:sectPr>
       <w:pgSz w:w="12240" w:h="15840"/>
       <w:pgMar w:top="1440" w:right="1440" w:bottom="1440" w:left="1440" w:header="720" w:footer="720" w:gutter="0"/>

</xml_diff>

<commit_message>
Still fleshing these out. Physical connections provisionally complete for InterfaceControlDocument
</commit_message>
<xml_diff>
--- a/doc/systems/HackerboatArduinoStateDescription.docx
+++ b/doc/systems/HackerboatArduinoStateDescription.docx
@@ -6,8 +6,13 @@
       <w:pPr>
         <w:pStyle w:val="Title"/>
       </w:pPr>
-      <w:r>
-        <w:t>Hackerboat Arduino State Description</w:t>
+      <w:proofErr w:type="spellStart"/>
+      <w:r>
+        <w:t>Hackerboat</w:t>
+      </w:r>
+      <w:proofErr w:type="spellEnd"/>
+      <w:r>
+        <w:t xml:space="preserve"> Arduino State Description</w:t>
       </w:r>
     </w:p>
     <w:p>
@@ -331,12 +336,28 @@
         </w:numPr>
       </w:pPr>
       <w:r>
-        <w:t>Check that the beaglebone is transmitting</w:t>
-      </w:r>
-    </w:p>
-    <w:p>
-      <w:r>
-        <w:t xml:space="preserve">If the test is successful, the Arduino transitions into the Disarmed state. Otherwise, it transitions into the Fault state. </w:t>
+        <w:t xml:space="preserve">Check that the </w:t>
+      </w:r>
+      <w:proofErr w:type="spellStart"/>
+      <w:r>
+        <w:t>beaglebone</w:t>
+      </w:r>
+      <w:proofErr w:type="spellEnd"/>
+      <w:r>
+        <w:t xml:space="preserve"> is transmitting</w:t>
+      </w:r>
+    </w:p>
+    <w:p>
+      <w:r>
+        <w:t xml:space="preserve">If the test is successful, the Arduino transitions into the </w:t>
+      </w:r>
+      <w:proofErr w:type="gramStart"/>
+      <w:r>
+        <w:t>Disarmed</w:t>
+      </w:r>
+      <w:proofErr w:type="gramEnd"/>
+      <w:r>
+        <w:t xml:space="preserve"> state. Otherwise, it transitions into the Fault state. </w:t>
       </w:r>
     </w:p>
     <w:p>
@@ -607,7 +628,23 @@
         <w:t xml:space="preserve"> The Arduino will transition to the Steering state upon command from </w:t>
       </w:r>
       <w:r>
-        <w:t xml:space="preserve">the Beaglebone. If the physical enable switch is turned off, it will return to the Disarmed state. </w:t>
+        <w:t xml:space="preserve">the </w:t>
+      </w:r>
+      <w:proofErr w:type="spellStart"/>
+      <w:r>
+        <w:t>Beaglebone</w:t>
+      </w:r>
+      <w:proofErr w:type="spellEnd"/>
+      <w:r>
+        <w:t xml:space="preserve">. If the physical enable switch is turned off, it will return to the </w:t>
+      </w:r>
+      <w:proofErr w:type="gramStart"/>
+      <w:r>
+        <w:t>Disarmed</w:t>
+      </w:r>
+      <w:proofErr w:type="gramEnd"/>
+      <w:r>
+        <w:t xml:space="preserve"> state. </w:t>
       </w:r>
     </w:p>
     <w:p>
@@ -686,10 +723,7 @@
           </w:tcPr>
           <w:p>
             <w:r>
-              <w:t xml:space="preserve">Solid </w:t>
-            </w:r>
-            <w:r>
-              <w:t>Green</w:t>
+              <w:t>Solid Green</w:t>
             </w:r>
           </w:p>
         </w:tc>
@@ -742,10 +776,26 @@
     <w:p/>
     <w:p>
       <w:r>
-        <w:t>This is the normal operational mode of the system. In this state, it accepts course and throttle commands from the Beaglebone. It also monitors the battery voltage and the presenc</w:t>
-      </w:r>
-      <w:r>
-        <w:t xml:space="preserve">e of signal from the Beaglebone as well as the motor current, charge current, and main battery current. </w:t>
+        <w:t xml:space="preserve">This is the normal operational mode of the system. In this state, it accepts course and throttle commands from the </w:t>
+      </w:r>
+      <w:proofErr w:type="spellStart"/>
+      <w:r>
+        <w:t>Beaglebone</w:t>
+      </w:r>
+      <w:proofErr w:type="spellEnd"/>
+      <w:r>
+        <w:t>. It also monitors the battery voltage and the presenc</w:t>
+      </w:r>
+      <w:r>
+        <w:t xml:space="preserve">e of signal from the </w:t>
+      </w:r>
+      <w:proofErr w:type="spellStart"/>
+      <w:r>
+        <w:t>Beaglebone</w:t>
+      </w:r>
+      <w:proofErr w:type="spellEnd"/>
+      <w:r>
+        <w:t xml:space="preserve"> as well as the motor current, charge current, and main battery current. </w:t>
       </w:r>
     </w:p>
     <w:p>
@@ -826,8 +876,10 @@
             <w:r>
               <w:t xml:space="preserve">Flashing </w:t>
             </w:r>
-            <w:r>
-              <w:t>Alternating Green and Yellow</w:t>
+            <w:bookmarkStart w:id="0" w:name="_GoBack"/>
+            <w:bookmarkEnd w:id="0"/>
+            <w:r>
+              <w:t>Yellow</w:t>
             </w:r>
           </w:p>
         </w:tc>
@@ -1021,7 +1073,15 @@
         <w:t xml:space="preserve">the Arduino enters this state. </w:t>
       </w:r>
       <w:r>
-        <w:t xml:space="preserve">It will leave this state if the Beaglebone commands it to repeats its startup test. </w:t>
+        <w:t xml:space="preserve">It will leave this state if the </w:t>
+      </w:r>
+      <w:proofErr w:type="spellStart"/>
+      <w:r>
+        <w:t>Beaglebone</w:t>
+      </w:r>
+      <w:proofErr w:type="spellEnd"/>
+      <w:r>
+        <w:t xml:space="preserve"> commands it to repeats its startup test. </w:t>
       </w:r>
     </w:p>
     <w:p>
@@ -1154,10 +1214,24 @@
     <w:p>
       <w:r>
         <w:lastRenderedPageBreak/>
-        <w:t xml:space="preserve">If the Arduino loses connection with the Beaglebone, it enters this state. It will then steer a pre-determined course and speed until the Beaglebone returns or it is deactivated by turning the physical enable switch off. </w:t>
-      </w:r>
-      <w:bookmarkStart w:id="0" w:name="_GoBack"/>
-      <w:bookmarkEnd w:id="0"/>
+        <w:t xml:space="preserve">If the Arduino loses connection with the </w:t>
+      </w:r>
+      <w:proofErr w:type="spellStart"/>
+      <w:r>
+        <w:t>Beaglebone</w:t>
+      </w:r>
+      <w:proofErr w:type="spellEnd"/>
+      <w:r>
+        <w:t xml:space="preserve">, it enters this state. It will then steer a pre-determined course and speed until the </w:t>
+      </w:r>
+      <w:proofErr w:type="spellStart"/>
+      <w:r>
+        <w:t>Beaglebone</w:t>
+      </w:r>
+      <w:proofErr w:type="spellEnd"/>
+      <w:r>
+        <w:t xml:space="preserve"> returns or it is deactivated by turning the physical enable switch off. </w:t>
+      </w:r>
     </w:p>
     <w:p/>
     <w:sectPr>

</xml_diff>